<commit_message>
Conclusão do contexto do projeto
</commit_message>
<xml_diff>
--- a/Documentos/Documentação.docx
+++ b/Documentos/Documentação.docx
@@ -1043,19 +1043,10 @@
         <w:jc w:val="both"/>
       </w:pPr>
       <w:r>
-        <w:t xml:space="preserve">A </w:t>
-      </w:r>
-      <w:r>
-        <w:t>Confederação Sul-Americana de Futebol (COMENBOL)</w:t>
-      </w:r>
-      <w:r>
-        <w:t xml:space="preserve"> é </w:t>
-      </w:r>
-      <w:r>
-        <w:t xml:space="preserve">a organização responsável por promover e administrar a competição que acontece anualmente e </w:t>
-      </w:r>
-      <w:r>
-        <w:t>abrange a participação de vários países da América do Sul, como: Argentina, Brasil, Uruguai, Colômbia, Paraguai, Chile, Equador e outros.</w:t>
+        <w:t xml:space="preserve">O nome </w:t>
+      </w:r>
+      <w:r>
+        <w:t>“Libertadores” faz referência aos líderes da independência da América do Sul, que lutaram pela libertação dos seus países do domínio europeu.</w:t>
       </w:r>
     </w:p>
     <w:p>
@@ -1063,34 +1054,19 @@
         <w:jc w:val="both"/>
       </w:pPr>
       <w:r>
-        <w:t xml:space="preserve">O formato da competição e a quantidade de clubes presentes evoluíram muito desde a sua primeira edição, em 1960. No formato atual, existem </w:t>
-      </w:r>
-      <w:r>
-        <w:t>4</w:t>
-      </w:r>
-      <w:r>
-        <w:t xml:space="preserve"> fases no torneio: </w:t>
-      </w:r>
-      <w:r>
-        <w:t>p</w:t>
-      </w:r>
-      <w:r>
-        <w:t>reliminar</w:t>
-      </w:r>
-      <w:r>
-        <w:t xml:space="preserve"> (Pré-Libertadores), fase de grupos</w:t>
-      </w:r>
-      <w:r>
-        <w:t>,</w:t>
-      </w:r>
-      <w:r>
-        <w:t xml:space="preserve"> eliminatórias</w:t>
-      </w:r>
-      <w:r>
-        <w:t xml:space="preserve"> e final</w:t>
-      </w:r>
-      <w:r>
-        <w:t xml:space="preserve">. </w:t>
+        <w:t xml:space="preserve">A </w:t>
+      </w:r>
+      <w:r>
+        <w:t>Confederação Sul-Americana de Futebol (COMENBOL)</w:t>
+      </w:r>
+      <w:r>
+        <w:t xml:space="preserve"> é </w:t>
+      </w:r>
+      <w:r>
+        <w:t xml:space="preserve">a organização responsável por promover e administrar a competição que acontece anualmente e </w:t>
+      </w:r>
+      <w:r>
+        <w:t>abrange a participação de vários países da América do Sul, como: Argentina, Brasil, Uruguai, Colômbia, Paraguai, Chile, Equador e outros.</w:t>
       </w:r>
     </w:p>
     <w:p>
@@ -1098,19 +1074,34 @@
         <w:jc w:val="both"/>
       </w:pPr>
       <w:r>
-        <w:t>Antes do início oficial da competição, n</w:t>
-      </w:r>
-      <w:r>
-        <w:t xml:space="preserve">a fase preliminar, 19 clubes disputam entre eles as </w:t>
-      </w:r>
-      <w:r>
-        <w:t>últimas 4 vagas para a competição</w:t>
-      </w:r>
-      <w:r>
-        <w:t>, juntando-se aos outros 28 clubes que já tinham vaga direta.</w:t>
-      </w:r>
-      <w:r>
-        <w:t xml:space="preserve"> </w:t>
+        <w:t xml:space="preserve">O formato da competição e a quantidade de clubes presentes evoluíram muito desde a sua primeira edição, em 1960. No formato atual, existem </w:t>
+      </w:r>
+      <w:r>
+        <w:t>4</w:t>
+      </w:r>
+      <w:r>
+        <w:t xml:space="preserve"> fases no torneio: </w:t>
+      </w:r>
+      <w:r>
+        <w:t>p</w:t>
+      </w:r>
+      <w:r>
+        <w:t>reliminar</w:t>
+      </w:r>
+      <w:r>
+        <w:t xml:space="preserve"> (Pré-Libertadores), fase de grupos</w:t>
+      </w:r>
+      <w:r>
+        <w:t>,</w:t>
+      </w:r>
+      <w:r>
+        <w:t xml:space="preserve"> eliminatórias</w:t>
+      </w:r>
+      <w:r>
+        <w:t xml:space="preserve"> e final</w:t>
+      </w:r>
+      <w:r>
+        <w:t xml:space="preserve">. </w:t>
       </w:r>
     </w:p>
     <w:p>
@@ -1118,61 +1109,19 @@
         <w:jc w:val="both"/>
       </w:pPr>
       <w:r>
-        <w:t>P</w:t>
-      </w:r>
-      <w:r>
-        <w:t xml:space="preserve">ara que tenha </w:t>
-      </w:r>
-      <w:r>
-        <w:t>início</w:t>
-      </w:r>
-      <w:r>
-        <w:t xml:space="preserve"> a fase de grupos, as 32 equipes participantes são divididas em 4 potes, essa divisão é feita com base no Ranking de Clubes COMENBOL, assim, no primeiro pote ficam os clubes participantes de maior nível no ranking e no </w:t>
-      </w:r>
-      <w:r>
-        <w:t>quarto pote</w:t>
-      </w:r>
-      <w:r>
-        <w:t>, os clubes participantes de menor nível no ranking</w:t>
-      </w:r>
-      <w:r>
-        <w:t xml:space="preserve">, e então, acontece um sorteio </w:t>
-      </w:r>
-      <w:r>
-        <w:t xml:space="preserve">para construção </w:t>
-      </w:r>
-      <w:r>
-        <w:t>dos grupos</w:t>
-      </w:r>
-      <w:r>
-        <w:t>,</w:t>
-      </w:r>
-      <w:r>
-        <w:t xml:space="preserve"> onde cada grupo </w:t>
-      </w:r>
-      <w:r>
-        <w:t>pode conter apenas</w:t>
-      </w:r>
-      <w:r>
-        <w:t xml:space="preserve"> um clube de cada pote</w:t>
-      </w:r>
-      <w:r>
-        <w:t>, formando assim 8 grupos com 4 clubes cada</w:t>
-      </w:r>
-      <w:r>
-        <w:t>, após essa preparação</w:t>
-      </w:r>
-      <w:r>
-        <w:t>, os clubes do mesmo grupo jogam contra cada um dos outros participantes do grupo duas vezes, assim, todos os clubes jogam 6 vezes nessa fase da competição, que tem como objetivo somar pontos,</w:t>
-      </w:r>
-      <w:r>
-        <w:t xml:space="preserve"> e para isso, o clube precisa ganhar ou empatar o jogo, onde esses resultados valem respectivamente 3 e 1 pontos,</w:t>
-      </w:r>
-      <w:r>
-        <w:t xml:space="preserve"> porém, </w:t>
-      </w:r>
-      <w:r>
-        <w:t>após os 6 jogos, avançam de fase apenas os 2 clubes com mais pontos dentro de cada grupo, finalizando a fase de grupos.</w:t>
+        <w:t>Antes do início oficial da competição, n</w:t>
+      </w:r>
+      <w:r>
+        <w:t xml:space="preserve">a fase preliminar, 19 clubes disputam entre eles as </w:t>
+      </w:r>
+      <w:r>
+        <w:t>últimas 4 vagas para a competição</w:t>
+      </w:r>
+      <w:r>
+        <w:t>, juntando-se aos outros 28 clubes que já tinham vaga direta.</w:t>
+      </w:r>
+      <w:r>
+        <w:t xml:space="preserve"> </w:t>
       </w:r>
     </w:p>
     <w:p>
@@ -1180,67 +1129,265 @@
         <w:jc w:val="both"/>
       </w:pPr>
       <w:r>
-        <w:t>Já na fase</w:t>
-      </w:r>
-      <w:r>
-        <w:t xml:space="preserve"> eliminatória, existem 3 subfases, que são: oitavas de final, quartas de final e semifinal.</w:t>
+        <w:t>P</w:t>
+      </w:r>
+      <w:r>
+        <w:t xml:space="preserve">ara que tenha </w:t>
+      </w:r>
+      <w:r>
+        <w:t>início</w:t>
+      </w:r>
+      <w:r>
+        <w:t xml:space="preserve"> a fase de grupos, as 32 equipes participantes são divididas em 4 potes, essa divisão é feita com base no Ranking de Clubes COMENBOL, assim, no primeiro pote ficam os clubes participantes de maior nível no ranking e no </w:t>
+      </w:r>
+      <w:r>
+        <w:t>quarto pote</w:t>
+      </w:r>
+      <w:r>
+        <w:t>, os clubes participantes de menor nível no ranking</w:t>
+      </w:r>
+      <w:r>
+        <w:t xml:space="preserve">, e então, acontece um sorteio </w:t>
+      </w:r>
+      <w:r>
+        <w:t xml:space="preserve">para construção </w:t>
+      </w:r>
+      <w:r>
+        <w:t>dos grupos</w:t>
+      </w:r>
+      <w:r>
+        <w:t>,</w:t>
+      </w:r>
+      <w:r>
+        <w:t xml:space="preserve"> onde cada grupo </w:t>
+      </w:r>
+      <w:r>
+        <w:t>pode conter apenas</w:t>
+      </w:r>
+      <w:r>
+        <w:t xml:space="preserve"> um clube de cada pote</w:t>
+      </w:r>
+      <w:r>
+        <w:t>, formando assim 8 grupos com 4 clubes cada</w:t>
+      </w:r>
+      <w:r>
+        <w:t>, após essa preparação</w:t>
+      </w:r>
+      <w:r>
+        <w:t>, os clubes do mesmo grupo jogam contra cada um dos outros participantes do grupo duas vezes, assim, todos os clubes jogam 6 vezes nessa fase da competição, que tem como objetivo somar pontos,</w:t>
+      </w:r>
+      <w:r>
+        <w:t xml:space="preserve"> e para isso, o clube precisa ganhar ou empatar o jogo, onde esses resultados valem respectivamente 3 e 1 pontos,</w:t>
+      </w:r>
+      <w:r>
+        <w:t xml:space="preserve"> porém, </w:t>
+      </w:r>
+      <w:r>
+        <w:t>após os 6 jogos, avançam de fase apenas os 2 clubes com mais pontos dentro de cada grupo, finalizando a fase de grupos.</w:t>
+      </w:r>
+    </w:p>
+    <w:p>
+      <w:pPr>
+        <w:jc w:val="both"/>
+      </w:pPr>
+      <w:r>
+        <w:t xml:space="preserve">Já na fase eliminatória, existem 3 subfases, que são: oitavas de final, quartas de final e semifinal. </w:t>
+      </w:r>
+      <w:r>
+        <w:t xml:space="preserve">Assim como a fase de grupos, antes do início das eliminatórias, os 18 clubes que </w:t>
+      </w:r>
+      <w:r>
+        <w:t>avançaram na fase de grupos</w:t>
       </w:r>
       <w:r>
         <w:t xml:space="preserve"> </w:t>
       </w:r>
       <w:r>
-        <w:t xml:space="preserve">Assim como a fase de grupos, antes do início das eliminatórias, os 18 clubes que </w:t>
-      </w:r>
-      <w:r>
-        <w:t>avançaram na fase de grupos</w:t>
+        <w:t xml:space="preserve">são divididos </w:t>
+      </w:r>
+      <w:r>
+        <w:t>em dois</w:t>
+      </w:r>
+      <w:r>
+        <w:t xml:space="preserve"> potes,</w:t>
+      </w:r>
+      <w:r>
+        <w:t xml:space="preserve"> onde o primeiro pote tem os primeiros colocados de cada grupo e o segundo pote tem os segundos colocados de cada grupo, após essa divisão, é feito um novo sorteio para definição </w:t>
+      </w:r>
+      <w:r>
+        <w:t>d</w:t>
+      </w:r>
+      <w:r>
+        <w:t>o</w:t>
+      </w:r>
+      <w:r>
+        <w:t>s</w:t>
+      </w:r>
+      <w:r>
+        <w:t xml:space="preserve"> confrontos das</w:t>
+      </w:r>
+      <w:r>
+        <w:t xml:space="preserve"> oitavas de final</w:t>
+      </w:r>
+      <w:r>
+        <w:t xml:space="preserve"> (clube do pote 1 contra clube do pote 2)</w:t>
+      </w:r>
+      <w:r>
+        <w:t xml:space="preserve"> e das </w:t>
+      </w:r>
+      <w:r>
+        <w:t>duas chaves</w:t>
+      </w:r>
+      <w:r>
+        <w:t>. N</w:t>
+      </w:r>
+      <w:r>
+        <w:t>as oitavas</w:t>
+      </w:r>
+      <w:r>
+        <w:t xml:space="preserve">, </w:t>
+      </w:r>
+      <w:r>
+        <w:t xml:space="preserve">cada chave tem 8 clubes e cada confronto é definido </w:t>
+      </w:r>
+      <w:r>
+        <w:t>em dois jogos, o clube que marcar mais gols nos dois jogos avança de fase e em caso de empate é definido em cobranças de pênaltis o vencedor. Depois de definir os clubes vencedores das oitavas</w:t>
+      </w:r>
+      <w:r>
+        <w:t>, restam 4 clubes em cada chave</w:t>
+      </w:r>
+      <w:r>
+        <w:t>, começa</w:t>
+      </w:r>
+      <w:r>
+        <w:t>ndo</w:t>
+      </w:r>
+      <w:r>
+        <w:t xml:space="preserve"> as quartas de final, o clube que avançou de fase nas oitavas enfrenta outro clube da mesma chave que ele que também avançou, assim como nas oitavas, o confronto é definido em dois jogos,</w:t>
+      </w:r>
+      <w:r>
+        <w:t xml:space="preserve"> avança quem marcar mais gols e em empate é definido em pênaltis</w:t>
+      </w:r>
+      <w:r>
+        <w:t>.</w:t>
+      </w:r>
+      <w:r>
+        <w:t xml:space="preserve"> Após definido os clubes vencedores das quartas,</w:t>
+      </w:r>
+      <w:r>
+        <w:t xml:space="preserve"> restam apenas 2 clubes em cada chave que se enfrentarão em dois jogos, onde o que marcar mais gols avança para a fase final, seguindo a mesma regra das fases anteriores em caso de empate.</w:t>
+      </w:r>
+    </w:p>
+    <w:p>
+      <w:pPr>
+        <w:jc w:val="both"/>
+      </w:pPr>
+      <w:r>
+        <w:t xml:space="preserve">Após os jogos da fase eliminatória, resta apenas 1 clube </w:t>
+      </w:r>
+      <w:r>
+        <w:t>nas duas chaves,</w:t>
       </w:r>
       <w:r>
         <w:t xml:space="preserve"> </w:t>
       </w:r>
       <w:r>
-        <w:t xml:space="preserve">são divididos </w:t>
-      </w:r>
-      <w:r>
-        <w:t>em dois</w:t>
-      </w:r>
-      <w:r>
-        <w:t xml:space="preserve"> potes,</w:t>
-      </w:r>
-      <w:r>
-        <w:t xml:space="preserve"> onde o primeiro pote tem os primeiros colocados de cada grupo e o segundo pote tem os segundos colocados de cada grupo, após essa divisão, é feito um novo sorteio para definição </w:t>
-      </w:r>
-      <w:r>
-        <w:t>d</w:t>
-      </w:r>
-      <w:r>
-        <w:t>o</w:t>
-      </w:r>
-      <w:r>
-        <w:t>s</w:t>
-      </w:r>
-      <w:r>
-        <w:t xml:space="preserve"> confrontos das</w:t>
-      </w:r>
-      <w:r>
-        <w:t xml:space="preserve"> oitavas de final</w:t>
-      </w:r>
-      <w:r>
-        <w:t xml:space="preserve"> e das </w:t>
-      </w:r>
-      <w:r>
-        <w:t>duas chaves</w:t>
-      </w:r>
-      <w:r>
-        <w:t>. N</w:t>
-      </w:r>
-      <w:r>
-        <w:t>as oitavas</w:t>
-      </w:r>
-      <w:r>
-        <w:t xml:space="preserve">, </w:t>
-      </w:r>
-      <w:r>
-        <w:t xml:space="preserve">cada chave tem 8 clubes e cada confronto é definido </w:t>
+        <w:t>que se enfrentarão em jogo único. O clube campeão recebe o troféu “Taça Libertadores da América” que é o mais cobiçado por todos os clubes de futebol sul-americano, além do título de campeão sul-americano e da vaga para jogar o mundial de clubes.</w:t>
+      </w:r>
+    </w:p>
+    <w:p>
+      <w:pPr>
+        <w:jc w:val="both"/>
+      </w:pPr>
+      <w:r>
+        <w:t xml:space="preserve">Com o decorrer dos anos, diversos clubes foram campeões da Libertadores e se tornaram clubes tradicionais da competição, como o Boca Juniors e River Plate (Argentina), São Paulo e Palmeiras (Brasil), Peñarol e Nacional (Uruguai), dentre vários outros clubes. Por conta do histórico desses clubes na competição, existe uma grande rivalidade e tensão nos confrontos onde esses clubes </w:t>
+      </w:r>
+      <w:r>
+        <w:t xml:space="preserve">mais tradicionais </w:t>
+      </w:r>
+      <w:r>
+        <w:t>se encontram</w:t>
+      </w:r>
+      <w:r>
+        <w:t>, tornando o torneio ainda mais competitivo e respeitado.</w:t>
+      </w:r>
+    </w:p>
+    <w:p>
+      <w:pPr>
+        <w:jc w:val="both"/>
+      </w:pPr>
+      <w:r>
+        <w:lastRenderedPageBreak/>
+        <w:t>A Copa Libertadores é conhecida por seus jogos extremamente competitivos, emocionantes e intensos</w:t>
+      </w:r>
+      <w:r>
+        <w:t xml:space="preserve">, os clubes que se destacam na competição têm jogadores com algumas características em comum, que são: foco, força de vontade e resiliência. Essas habilidades mentais são mais importantes que a habilidade física dos jogadores, pois, por ser um torneio tão competitivo, é necessário ter </w:t>
+      </w:r>
+      <w:r>
+        <w:t>foco em todos os momentos dos jogos, dado que qualquer erro pode provocar a eliminação do clube.</w:t>
+      </w:r>
+      <w:r>
+        <w:t xml:space="preserve"> </w:t>
+      </w:r>
+      <w:r>
+        <w:t>Jogadores com força de vontade jogam com muita dedicação e vontade, o que faz eles se sobressaírem em relação aos que não tem essa característica. A resiliência é a melhor habilidade que um jogador pode ter, por ser uma competição tão difícil e cobiçada, em vários momentos os jogadores encontrarão situações de adversidade, e saber lidar com essas situações a aprender com esses momentos é essencial para que os clubes possam ser campeões.</w:t>
+      </w:r>
+    </w:p>
+    <w:p>
+      <w:pPr>
+        <w:jc w:val="both"/>
+      </w:pPr>
+      <w:r>
+        <w:t>Os jogos da Libertadores são assistidos por milhões de fãs</w:t>
+      </w:r>
+      <w:r>
+        <w:t xml:space="preserve"> e entusiastas</w:t>
+      </w:r>
+      <w:r>
+        <w:t xml:space="preserve"> </w:t>
+      </w:r>
+      <w:r>
+        <w:t>do futebol, tido como uma das competições de esporte mais importantes não só da América do Sul, mas sim de todo o mundo.</w:t>
+      </w:r>
+    </w:p>
+    <w:p>
+      <w:pPr>
+        <w:pStyle w:val="Ttulo1"/>
+        <w:rPr>
+          <w:color w:val="DAA520"/>
+        </w:rPr>
+      </w:pPr>
+      <w:r>
+        <w:rPr>
+          <w:color w:val="DAA520"/>
+        </w:rPr>
+        <w:t>Objetivo</w:t>
+      </w:r>
+    </w:p>
+    <w:p/>
+    <w:p>
+      <w:pPr>
+        <w:jc w:val="both"/>
+      </w:pPr>
+      <w:r>
+        <w:t>XXXXXXXXXX</w:t>
+      </w:r>
+    </w:p>
+    <w:p>
+      <w:pPr>
+        <w:pStyle w:val="Ttulo1"/>
+      </w:pPr>
+      <w:r>
+        <w:rPr>
+          <w:color w:val="DAA520"/>
+        </w:rPr>
+        <w:t>Justificativa</w:t>
+      </w:r>
+    </w:p>
+    <w:p/>
+    <w:p>
+      <w:r>
+        <w:t>XXXXXXXXX</w:t>
       </w:r>
     </w:p>
     <w:p/>
@@ -1255,25 +1402,7 @@
         <w:rPr>
           <w:color w:val="DAA520"/>
         </w:rPr>
-        <w:t>Objetivo</w:t>
-      </w:r>
-    </w:p>
-    <w:p/>
-    <w:p>
-      <w:r>
-        <w:t>XXXXXXXXX</w:t>
-      </w:r>
-    </w:p>
-    <w:p/>
-    <w:p>
-      <w:pPr>
-        <w:pStyle w:val="Ttulo1"/>
-      </w:pPr>
-      <w:r>
-        <w:rPr>
-          <w:color w:val="DAA520"/>
-        </w:rPr>
-        <w:t>Justificativa</w:t>
+        <w:t>Escopo</w:t>
       </w:r>
     </w:p>
     <w:p/>
@@ -1294,28 +1423,6 @@
         <w:rPr>
           <w:color w:val="DAA520"/>
         </w:rPr>
-        <w:t>Escopo</w:t>
-      </w:r>
-    </w:p>
-    <w:p/>
-    <w:p>
-      <w:r>
-        <w:t>XXXXXXXXX</w:t>
-      </w:r>
-    </w:p>
-    <w:p/>
-    <w:p>
-      <w:pPr>
-        <w:pStyle w:val="Ttulo1"/>
-        <w:rPr>
-          <w:color w:val="DAA520"/>
-        </w:rPr>
-      </w:pPr>
-      <w:r>
-        <w:rPr>
-          <w:color w:val="DAA520"/>
-        </w:rPr>
-        <w:lastRenderedPageBreak/>
         <w:t>Premissas e Restrições</w:t>
       </w:r>
     </w:p>

</xml_diff>

<commit_message>
Adicionando objetivo, premissas e restrições
</commit_message>
<xml_diff>
--- a/Documentos/Documentação.docx
+++ b/Documentos/Documentação.docx
@@ -1269,10 +1269,7 @@
         <w:t xml:space="preserve"> avança quem marcar mais gols e em empate é definido em pênaltis</w:t>
       </w:r>
       <w:r>
-        <w:t>.</w:t>
-      </w:r>
-      <w:r>
-        <w:t xml:space="preserve"> Após definido os clubes vencedores das quartas,</w:t>
+        <w:t>. Após definido os clubes vencedores das quartas,</w:t>
       </w:r>
       <w:r>
         <w:t xml:space="preserve"> restam apenas 2 clubes em cada chave que se enfrentarão em dois jogos, onde o que marcar mais gols avança para a fase final, seguindo a mesma regra das fases anteriores em caso de empate.</w:t>
@@ -1370,7 +1367,7 @@
         <w:jc w:val="both"/>
       </w:pPr>
       <w:r>
-        <w:t>XXXXXXXXXX</w:t>
+        <w:t>O foco do projeto é prover aos utilizadores da aplicação web, uma vasta quantidade de informações a respeito da competição, como a história, estatísticas de clubes, ranking de campeões, jogadores artilheiros dos clubes e muito mais.</w:t>
       </w:r>
     </w:p>
     <w:p>
@@ -1390,7 +1387,6 @@
         <w:t>XXXXXXXXX</w:t>
       </w:r>
     </w:p>
-    <w:p/>
     <w:p>
       <w:pPr>
         <w:pStyle w:val="Ttulo1"/>
@@ -1411,7 +1407,6 @@
         <w:t>XXXXXXXXX</w:t>
       </w:r>
     </w:p>
-    <w:p/>
     <w:p>
       <w:pPr>
         <w:pStyle w:val="Ttulo1"/>
@@ -1428,12 +1423,76 @@
     </w:p>
     <w:p/>
     <w:p>
-      <w:r>
-        <w:t>XXXXXXXXX</w:t>
+      <w:pPr>
+        <w:pStyle w:val="PargrafodaLista"/>
+        <w:numPr>
+          <w:ilvl w:val="0"/>
+          <w:numId w:val="2"/>
+        </w:numPr>
+        <w:jc w:val="both"/>
+      </w:pPr>
+      <w:r>
+        <w:t>Execução do projeto de forma individual.</w:t>
       </w:r>
     </w:p>
-    <w:p/>
-    <w:p/>
+    <w:p>
+      <w:pPr>
+        <w:pStyle w:val="PargrafodaLista"/>
+        <w:numPr>
+          <w:ilvl w:val="0"/>
+          <w:numId w:val="2"/>
+        </w:numPr>
+        <w:jc w:val="both"/>
+      </w:pPr>
+      <w:r>
+        <w:t>Projeto finalizado até 05 de junho.</w:t>
+      </w:r>
+    </w:p>
+    <w:p>
+      <w:pPr>
+        <w:pStyle w:val="PargrafodaLista"/>
+        <w:numPr>
+          <w:ilvl w:val="0"/>
+          <w:numId w:val="2"/>
+        </w:numPr>
+        <w:jc w:val="both"/>
+      </w:pPr>
+      <w:r>
+        <w:t>Aplicação web desenvolvida nas linguagens: HTML, CSS e JS.</w:t>
+      </w:r>
+    </w:p>
+    <w:p>
+      <w:pPr>
+        <w:pStyle w:val="PargrafodaLista"/>
+        <w:numPr>
+          <w:ilvl w:val="0"/>
+          <w:numId w:val="2"/>
+        </w:numPr>
+        <w:jc w:val="both"/>
+      </w:pPr>
+      <w:r>
+        <w:t>Banco de dados desenvolvido na linguagem SQL.</w:t>
+      </w:r>
+    </w:p>
+    <w:p>
+      <w:pPr>
+        <w:pStyle w:val="PargrafodaLista"/>
+        <w:numPr>
+          <w:ilvl w:val="0"/>
+          <w:numId w:val="2"/>
+        </w:numPr>
+        <w:jc w:val="both"/>
+      </w:pPr>
+      <w:r>
+        <w:t>Aplicação web e banco de dados na</w:t>
+      </w:r>
+      <w:r>
+        <w:t xml:space="preserve"> plataforma</w:t>
+      </w:r>
+      <w:r>
+        <w:t xml:space="preserve"> Microsoft Azure.</w:t>
+      </w:r>
+    </w:p>
     <w:p>
       <w:pPr>
         <w:pStyle w:val="Ttulo1"/>
@@ -1454,7 +1513,6 @@
         <w:t>XXXXXXXXX</w:t>
       </w:r>
     </w:p>
-    <w:p/>
     <w:sectPr>
       <w:pgSz w:w="11906" w:h="16838"/>
       <w:pgMar w:top="1417" w:right="1701" w:bottom="1417" w:left="1701" w:header="708" w:footer="708" w:gutter="0"/>
@@ -1463,6 +1521,243 @@
     </w:sectPr>
   </w:body>
 </w:document>
+</file>
+
+<file path=word/numbering.xml><?xml version="1.0" encoding="utf-8"?>
+<w:numbering xmlns:wpc="http://schemas.microsoft.com/office/word/2010/wordprocessingCanvas" xmlns:cx="http://schemas.microsoft.com/office/drawing/2014/chartex" xmlns:cx1="http://schemas.microsoft.com/office/drawing/2015/9/8/chartex" xmlns:cx2="http://schemas.microsoft.com/office/drawing/2015/10/21/chartex" xmlns:cx3="http://schemas.microsoft.com/office/drawing/2016/5/9/chartex" xmlns:cx4="http://schemas.microsoft.com/office/drawing/2016/5/10/chartex" xmlns:cx5="http://schemas.microsoft.com/office/drawing/2016/5/11/chartex" xmlns:cx6="http://schemas.microsoft.com/office/drawing/2016/5/12/chartex" xmlns:cx7="http://schemas.microsoft.com/office/drawing/2016/5/13/chartex" xmlns:cx8="http://schemas.microsoft.com/office/drawing/2016/5/14/chartex" xmlns:mc="http://schemas.openxmlformats.org/markup-compatibility/2006" xmlns:aink="http://schemas.microsoft.com/office/drawing/2016/ink" xmlns:am3d="http://schemas.microsoft.com/office/drawing/2017/model3d" xmlns:o="urn:schemas-microsoft-com:office:office" xmlns:oel="http://schemas.microsoft.com/office/2019/extlst" xmlns:r="http://schemas.openxmlformats.org/officeDocument/2006/relationships" xmlns:m="http://schemas.openxmlformats.org/officeDocument/2006/math" xmlns:v="urn:schemas-microsoft-com:vml" xmlns:wp14="http://schemas.microsoft.com/office/word/2010/wordprocessingDrawing" xmlns:wp="http://schemas.openxmlformats.org/drawingml/2006/wordprocessingDrawing" xmlns:w10="urn:schemas-microsoft-com:office:word" xmlns:w="http://schemas.openxmlformats.org/wordprocessingml/2006/main" xmlns:w14="http://schemas.microsoft.com/office/word/2010/wordml" xmlns:w15="http://schemas.microsoft.com/office/word/2012/wordml" xmlns:w16cex="http://schemas.microsoft.com/office/word/2018/wordml/cex" xmlns:w16cid="http://schemas.microsoft.com/office/word/2016/wordml/cid" xmlns:w16="http://schemas.microsoft.com/office/word/2018/wordml" xmlns:w16du="http://schemas.microsoft.com/office/word/2023/wordml/word16du" xmlns:w16sdtdh="http://schemas.microsoft.com/office/word/2020/wordml/sdtdatahash" xmlns:w16se="http://schemas.microsoft.com/office/word/2015/wordml/symex" xmlns:wpg="http://schemas.microsoft.com/office/word/2010/wordprocessingGroup" xmlns:wpi="http://schemas.microsoft.com/office/word/2010/wordprocessingInk" xmlns:wne="http://schemas.microsoft.com/office/word/2006/wordml" xmlns:wps="http://schemas.microsoft.com/office/word/2010/wordprocessingShape" mc:Ignorable="w14 w15 w16se w16cid w16 w16cex w16sdtdh wp14">
+  <w:abstractNum w:abstractNumId="0" w15:restartNumberingAfterBreak="0">
+    <w:nsid w:val="54B20019"/>
+    <w:multiLevelType w:val="hybridMultilevel"/>
+    <w:tmpl w:val="C0749AB6"/>
+    <w:lvl w:ilvl="0" w:tplc="04160001">
+      <w:start w:val="1"/>
+      <w:numFmt w:val="bullet"/>
+      <w:lvlText w:val=""/>
+      <w:lvlJc w:val="left"/>
+      <w:pPr>
+        <w:ind w:left="720" w:hanging="360"/>
+      </w:pPr>
+      <w:rPr>
+        <w:rFonts w:ascii="Symbol" w:hAnsi="Symbol" w:hint="default"/>
+      </w:rPr>
+    </w:lvl>
+    <w:lvl w:ilvl="1" w:tplc="04160003" w:tentative="1">
+      <w:start w:val="1"/>
+      <w:numFmt w:val="bullet"/>
+      <w:lvlText w:val="o"/>
+      <w:lvlJc w:val="left"/>
+      <w:pPr>
+        <w:ind w:left="1440" w:hanging="360"/>
+      </w:pPr>
+      <w:rPr>
+        <w:rFonts w:ascii="Courier New" w:hAnsi="Courier New" w:cs="Courier New" w:hint="default"/>
+      </w:rPr>
+    </w:lvl>
+    <w:lvl w:ilvl="2" w:tplc="04160005" w:tentative="1">
+      <w:start w:val="1"/>
+      <w:numFmt w:val="bullet"/>
+      <w:lvlText w:val=""/>
+      <w:lvlJc w:val="left"/>
+      <w:pPr>
+        <w:ind w:left="2160" w:hanging="360"/>
+      </w:pPr>
+      <w:rPr>
+        <w:rFonts w:ascii="Wingdings" w:hAnsi="Wingdings" w:hint="default"/>
+      </w:rPr>
+    </w:lvl>
+    <w:lvl w:ilvl="3" w:tplc="04160001" w:tentative="1">
+      <w:start w:val="1"/>
+      <w:numFmt w:val="bullet"/>
+      <w:lvlText w:val=""/>
+      <w:lvlJc w:val="left"/>
+      <w:pPr>
+        <w:ind w:left="2880" w:hanging="360"/>
+      </w:pPr>
+      <w:rPr>
+        <w:rFonts w:ascii="Symbol" w:hAnsi="Symbol" w:hint="default"/>
+      </w:rPr>
+    </w:lvl>
+    <w:lvl w:ilvl="4" w:tplc="04160003" w:tentative="1">
+      <w:start w:val="1"/>
+      <w:numFmt w:val="bullet"/>
+      <w:lvlText w:val="o"/>
+      <w:lvlJc w:val="left"/>
+      <w:pPr>
+        <w:ind w:left="3600" w:hanging="360"/>
+      </w:pPr>
+      <w:rPr>
+        <w:rFonts w:ascii="Courier New" w:hAnsi="Courier New" w:cs="Courier New" w:hint="default"/>
+      </w:rPr>
+    </w:lvl>
+    <w:lvl w:ilvl="5" w:tplc="04160005" w:tentative="1">
+      <w:start w:val="1"/>
+      <w:numFmt w:val="bullet"/>
+      <w:lvlText w:val=""/>
+      <w:lvlJc w:val="left"/>
+      <w:pPr>
+        <w:ind w:left="4320" w:hanging="360"/>
+      </w:pPr>
+      <w:rPr>
+        <w:rFonts w:ascii="Wingdings" w:hAnsi="Wingdings" w:hint="default"/>
+      </w:rPr>
+    </w:lvl>
+    <w:lvl w:ilvl="6" w:tplc="04160001" w:tentative="1">
+      <w:start w:val="1"/>
+      <w:numFmt w:val="bullet"/>
+      <w:lvlText w:val=""/>
+      <w:lvlJc w:val="left"/>
+      <w:pPr>
+        <w:ind w:left="5040" w:hanging="360"/>
+      </w:pPr>
+      <w:rPr>
+        <w:rFonts w:ascii="Symbol" w:hAnsi="Symbol" w:hint="default"/>
+      </w:rPr>
+    </w:lvl>
+    <w:lvl w:ilvl="7" w:tplc="04160003" w:tentative="1">
+      <w:start w:val="1"/>
+      <w:numFmt w:val="bullet"/>
+      <w:lvlText w:val="o"/>
+      <w:lvlJc w:val="left"/>
+      <w:pPr>
+        <w:ind w:left="5760" w:hanging="360"/>
+      </w:pPr>
+      <w:rPr>
+        <w:rFonts w:ascii="Courier New" w:hAnsi="Courier New" w:cs="Courier New" w:hint="default"/>
+      </w:rPr>
+    </w:lvl>
+    <w:lvl w:ilvl="8" w:tplc="04160005" w:tentative="1">
+      <w:start w:val="1"/>
+      <w:numFmt w:val="bullet"/>
+      <w:lvlText w:val=""/>
+      <w:lvlJc w:val="left"/>
+      <w:pPr>
+        <w:ind w:left="6480" w:hanging="360"/>
+      </w:pPr>
+      <w:rPr>
+        <w:rFonts w:ascii="Wingdings" w:hAnsi="Wingdings" w:hint="default"/>
+      </w:rPr>
+    </w:lvl>
+  </w:abstractNum>
+  <w:abstractNum w:abstractNumId="1" w15:restartNumberingAfterBreak="0">
+    <w:nsid w:val="6B3D44AE"/>
+    <w:multiLevelType w:val="hybridMultilevel"/>
+    <w:tmpl w:val="0BB20AD8"/>
+    <w:lvl w:ilvl="0" w:tplc="04160001">
+      <w:start w:val="1"/>
+      <w:numFmt w:val="bullet"/>
+      <w:lvlText w:val=""/>
+      <w:lvlJc w:val="left"/>
+      <w:pPr>
+        <w:ind w:left="720" w:hanging="360"/>
+      </w:pPr>
+      <w:rPr>
+        <w:rFonts w:ascii="Symbol" w:hAnsi="Symbol" w:hint="default"/>
+      </w:rPr>
+    </w:lvl>
+    <w:lvl w:ilvl="1" w:tplc="04160003" w:tentative="1">
+      <w:start w:val="1"/>
+      <w:numFmt w:val="bullet"/>
+      <w:lvlText w:val="o"/>
+      <w:lvlJc w:val="left"/>
+      <w:pPr>
+        <w:ind w:left="1440" w:hanging="360"/>
+      </w:pPr>
+      <w:rPr>
+        <w:rFonts w:ascii="Courier New" w:hAnsi="Courier New" w:cs="Courier New" w:hint="default"/>
+      </w:rPr>
+    </w:lvl>
+    <w:lvl w:ilvl="2" w:tplc="04160005" w:tentative="1">
+      <w:start w:val="1"/>
+      <w:numFmt w:val="bullet"/>
+      <w:lvlText w:val=""/>
+      <w:lvlJc w:val="left"/>
+      <w:pPr>
+        <w:ind w:left="2160" w:hanging="360"/>
+      </w:pPr>
+      <w:rPr>
+        <w:rFonts w:ascii="Wingdings" w:hAnsi="Wingdings" w:hint="default"/>
+      </w:rPr>
+    </w:lvl>
+    <w:lvl w:ilvl="3" w:tplc="04160001" w:tentative="1">
+      <w:start w:val="1"/>
+      <w:numFmt w:val="bullet"/>
+      <w:lvlText w:val=""/>
+      <w:lvlJc w:val="left"/>
+      <w:pPr>
+        <w:ind w:left="2880" w:hanging="360"/>
+      </w:pPr>
+      <w:rPr>
+        <w:rFonts w:ascii="Symbol" w:hAnsi="Symbol" w:hint="default"/>
+      </w:rPr>
+    </w:lvl>
+    <w:lvl w:ilvl="4" w:tplc="04160003" w:tentative="1">
+      <w:start w:val="1"/>
+      <w:numFmt w:val="bullet"/>
+      <w:lvlText w:val="o"/>
+      <w:lvlJc w:val="left"/>
+      <w:pPr>
+        <w:ind w:left="3600" w:hanging="360"/>
+      </w:pPr>
+      <w:rPr>
+        <w:rFonts w:ascii="Courier New" w:hAnsi="Courier New" w:cs="Courier New" w:hint="default"/>
+      </w:rPr>
+    </w:lvl>
+    <w:lvl w:ilvl="5" w:tplc="04160005" w:tentative="1">
+      <w:start w:val="1"/>
+      <w:numFmt w:val="bullet"/>
+      <w:lvlText w:val=""/>
+      <w:lvlJc w:val="left"/>
+      <w:pPr>
+        <w:ind w:left="4320" w:hanging="360"/>
+      </w:pPr>
+      <w:rPr>
+        <w:rFonts w:ascii="Wingdings" w:hAnsi="Wingdings" w:hint="default"/>
+      </w:rPr>
+    </w:lvl>
+    <w:lvl w:ilvl="6" w:tplc="04160001" w:tentative="1">
+      <w:start w:val="1"/>
+      <w:numFmt w:val="bullet"/>
+      <w:lvlText w:val=""/>
+      <w:lvlJc w:val="left"/>
+      <w:pPr>
+        <w:ind w:left="5040" w:hanging="360"/>
+      </w:pPr>
+      <w:rPr>
+        <w:rFonts w:ascii="Symbol" w:hAnsi="Symbol" w:hint="default"/>
+      </w:rPr>
+    </w:lvl>
+    <w:lvl w:ilvl="7" w:tplc="04160003" w:tentative="1">
+      <w:start w:val="1"/>
+      <w:numFmt w:val="bullet"/>
+      <w:lvlText w:val="o"/>
+      <w:lvlJc w:val="left"/>
+      <w:pPr>
+        <w:ind w:left="5760" w:hanging="360"/>
+      </w:pPr>
+      <w:rPr>
+        <w:rFonts w:ascii="Courier New" w:hAnsi="Courier New" w:cs="Courier New" w:hint="default"/>
+      </w:rPr>
+    </w:lvl>
+    <w:lvl w:ilvl="8" w:tplc="04160005" w:tentative="1">
+      <w:start w:val="1"/>
+      <w:numFmt w:val="bullet"/>
+      <w:lvlText w:val=""/>
+      <w:lvlJc w:val="left"/>
+      <w:pPr>
+        <w:ind w:left="6480" w:hanging="360"/>
+      </w:pPr>
+      <w:rPr>
+        <w:rFonts w:ascii="Wingdings" w:hAnsi="Wingdings" w:hint="default"/>
+      </w:rPr>
+    </w:lvl>
+  </w:abstractNum>
+  <w:num w:numId="1" w16cid:durableId="173302743">
+    <w:abstractNumId w:val="1"/>
+  </w:num>
+  <w:num w:numId="2" w16cid:durableId="1120609000">
+    <w:abstractNumId w:val="0"/>
+  </w:num>
+</w:numbering>
 </file>
 
 <file path=word/styles.xml><?xml version="1.0" encoding="utf-8"?>
@@ -1970,6 +2265,17 @@
       <w14:ligatures w14:val="none"/>
     </w:rPr>
   </w:style>
+  <w:style w:type="paragraph" w:styleId="PargrafodaLista">
+    <w:name w:val="List Paragraph"/>
+    <w:basedOn w:val="Normal"/>
+    <w:uiPriority w:val="34"/>
+    <w:qFormat/>
+    <w:rsid w:val="00B24942"/>
+    <w:pPr>
+      <w:ind w:left="720"/>
+      <w:contextualSpacing/>
+    </w:pPr>
+  </w:style>
 </w:styles>
 </file>
 

</xml_diff>

<commit_message>
Adicionando escopo do projeto
</commit_message>
<xml_diff>
--- a/Documentos/Documentação.docx
+++ b/Documentos/Documentação.docx
@@ -1403,8 +1403,109 @@
     </w:p>
     <w:p/>
     <w:p>
-      <w:r>
-        <w:t>XXXXXXXXX</w:t>
+      <w:pPr>
+        <w:pStyle w:val="PargrafodaLista"/>
+        <w:numPr>
+          <w:ilvl w:val="0"/>
+          <w:numId w:val="3"/>
+        </w:numPr>
+        <w:jc w:val="both"/>
+      </w:pPr>
+      <w:r>
+        <w:t>Desenvolvimento de uma tela inicial que dê opção para o usuário fazer login ou se cadastrar.</w:t>
+      </w:r>
+    </w:p>
+    <w:p>
+      <w:pPr>
+        <w:pStyle w:val="PargrafodaLista"/>
+        <w:numPr>
+          <w:ilvl w:val="0"/>
+          <w:numId w:val="3"/>
+        </w:numPr>
+        <w:jc w:val="both"/>
+      </w:pPr>
+      <w:r>
+        <w:t>Desenvolvimento de uma tela de cadastro do usuário com campos de informações</w:t>
+      </w:r>
+      <w:r>
+        <w:t xml:space="preserve"> necessárias para efetuar o registro.</w:t>
+      </w:r>
+    </w:p>
+    <w:p>
+      <w:pPr>
+        <w:pStyle w:val="PargrafodaLista"/>
+        <w:numPr>
+          <w:ilvl w:val="0"/>
+          <w:numId w:val="3"/>
+        </w:numPr>
+        <w:jc w:val="both"/>
+      </w:pPr>
+      <w:r>
+        <w:t>Validação dos dados inseridos nos campos para garantir que os dados inseridos sejam reais.</w:t>
+      </w:r>
+    </w:p>
+    <w:p>
+      <w:pPr>
+        <w:pStyle w:val="PargrafodaLista"/>
+        <w:numPr>
+          <w:ilvl w:val="0"/>
+          <w:numId w:val="3"/>
+        </w:numPr>
+        <w:jc w:val="both"/>
+      </w:pPr>
+      <w:r>
+        <w:t>Desenvolvimento de uma tela de navegação, acessada após a efetuação do login, nela, o usuário tem acesso a novas seções</w:t>
+      </w:r>
+      <w:r>
+        <w:t>,</w:t>
+      </w:r>
+      <w:r>
+        <w:t xml:space="preserve"> como uma seção da história da competição, seção dos campeões, e até mesmo uma seção de quiz.</w:t>
+      </w:r>
+    </w:p>
+    <w:p>
+      <w:pPr>
+        <w:pStyle w:val="PargrafodaLista"/>
+        <w:numPr>
+          <w:ilvl w:val="0"/>
+          <w:numId w:val="3"/>
+        </w:numPr>
+        <w:jc w:val="both"/>
+      </w:pPr>
+      <w:r>
+        <w:t>A seção “História” será a home, nela o usuário terá acesso a história da competição com diversas informações e curiosidades.</w:t>
+      </w:r>
+    </w:p>
+    <w:p>
+      <w:pPr>
+        <w:pStyle w:val="PargrafodaLista"/>
+        <w:numPr>
+          <w:ilvl w:val="0"/>
+          <w:numId w:val="3"/>
+        </w:numPr>
+        <w:jc w:val="both"/>
+      </w:pPr>
+      <w:r>
+        <w:t xml:space="preserve">Na seção </w:t>
+      </w:r>
+      <w:r>
+        <w:t xml:space="preserve">“Campeões”, o usuário terá acesso a informações dos clubes campeões da competição, como: </w:t>
+      </w:r>
+      <w:r>
+        <w:t>nacionalidade, estádio, data de fundação e quantidade de títulos.</w:t>
+      </w:r>
+    </w:p>
+    <w:p>
+      <w:pPr>
+        <w:pStyle w:val="PargrafodaLista"/>
+        <w:numPr>
+          <w:ilvl w:val="0"/>
+          <w:numId w:val="3"/>
+        </w:numPr>
+        <w:jc w:val="both"/>
+      </w:pPr>
+      <w:r>
+        <w:t>Na seção “Quiz”, o usuário poderá testar seus conhecimentos respondendo perguntas sobre a Libertadores. Nessa mesma seção, o usuário terá acesso a um ranking (dashboard) de acertos de outros usuários podendo comparar o seu desempenho com o de outras pessoas.</w:t>
       </w:r>
     </w:p>
     <w:p>
@@ -1471,6 +1572,7 @@
         <w:jc w:val="both"/>
       </w:pPr>
       <w:r>
+        <w:lastRenderedPageBreak/>
         <w:t>Banco de dados desenvolvido na linguagem SQL.</w:t>
       </w:r>
     </w:p>
@@ -1526,6 +1628,92 @@
 <file path=word/numbering.xml><?xml version="1.0" encoding="utf-8"?>
 <w:numbering xmlns:wpc="http://schemas.microsoft.com/office/word/2010/wordprocessingCanvas" xmlns:cx="http://schemas.microsoft.com/office/drawing/2014/chartex" xmlns:cx1="http://schemas.microsoft.com/office/drawing/2015/9/8/chartex" xmlns:cx2="http://schemas.microsoft.com/office/drawing/2015/10/21/chartex" xmlns:cx3="http://schemas.microsoft.com/office/drawing/2016/5/9/chartex" xmlns:cx4="http://schemas.microsoft.com/office/drawing/2016/5/10/chartex" xmlns:cx5="http://schemas.microsoft.com/office/drawing/2016/5/11/chartex" xmlns:cx6="http://schemas.microsoft.com/office/drawing/2016/5/12/chartex" xmlns:cx7="http://schemas.microsoft.com/office/drawing/2016/5/13/chartex" xmlns:cx8="http://schemas.microsoft.com/office/drawing/2016/5/14/chartex" xmlns:mc="http://schemas.openxmlformats.org/markup-compatibility/2006" xmlns:aink="http://schemas.microsoft.com/office/drawing/2016/ink" xmlns:am3d="http://schemas.microsoft.com/office/drawing/2017/model3d" xmlns:o="urn:schemas-microsoft-com:office:office" xmlns:oel="http://schemas.microsoft.com/office/2019/extlst" xmlns:r="http://schemas.openxmlformats.org/officeDocument/2006/relationships" xmlns:m="http://schemas.openxmlformats.org/officeDocument/2006/math" xmlns:v="urn:schemas-microsoft-com:vml" xmlns:wp14="http://schemas.microsoft.com/office/word/2010/wordprocessingDrawing" xmlns:wp="http://schemas.openxmlformats.org/drawingml/2006/wordprocessingDrawing" xmlns:w10="urn:schemas-microsoft-com:office:word" xmlns:w="http://schemas.openxmlformats.org/wordprocessingml/2006/main" xmlns:w14="http://schemas.microsoft.com/office/word/2010/wordml" xmlns:w15="http://schemas.microsoft.com/office/word/2012/wordml" xmlns:w16cex="http://schemas.microsoft.com/office/word/2018/wordml/cex" xmlns:w16cid="http://schemas.microsoft.com/office/word/2016/wordml/cid" xmlns:w16="http://schemas.microsoft.com/office/word/2018/wordml" xmlns:w16du="http://schemas.microsoft.com/office/word/2023/wordml/word16du" xmlns:w16sdtdh="http://schemas.microsoft.com/office/word/2020/wordml/sdtdatahash" xmlns:w16se="http://schemas.microsoft.com/office/word/2015/wordml/symex" xmlns:wpg="http://schemas.microsoft.com/office/word/2010/wordprocessingGroup" xmlns:wpi="http://schemas.microsoft.com/office/word/2010/wordprocessingInk" xmlns:wne="http://schemas.microsoft.com/office/word/2006/wordml" xmlns:wps="http://schemas.microsoft.com/office/word/2010/wordprocessingShape" mc:Ignorable="w14 w15 w16se w16cid w16 w16cex w16sdtdh wp14">
   <w:abstractNum w:abstractNumId="0" w15:restartNumberingAfterBreak="0">
+    <w:nsid w:val="03B85D9E"/>
+    <w:multiLevelType w:val="hybridMultilevel"/>
+    <w:tmpl w:val="A5C60E5E"/>
+    <w:lvl w:ilvl="0" w:tplc="0416000F">
+      <w:start w:val="1"/>
+      <w:numFmt w:val="decimal"/>
+      <w:lvlText w:val="%1."/>
+      <w:lvlJc w:val="left"/>
+      <w:pPr>
+        <w:ind w:left="765" w:hanging="360"/>
+      </w:pPr>
+    </w:lvl>
+    <w:lvl w:ilvl="1" w:tplc="04160019" w:tentative="1">
+      <w:start w:val="1"/>
+      <w:numFmt w:val="lowerLetter"/>
+      <w:lvlText w:val="%2."/>
+      <w:lvlJc w:val="left"/>
+      <w:pPr>
+        <w:ind w:left="1485" w:hanging="360"/>
+      </w:pPr>
+    </w:lvl>
+    <w:lvl w:ilvl="2" w:tplc="0416001B" w:tentative="1">
+      <w:start w:val="1"/>
+      <w:numFmt w:val="lowerRoman"/>
+      <w:lvlText w:val="%3."/>
+      <w:lvlJc w:val="right"/>
+      <w:pPr>
+        <w:ind w:left="2205" w:hanging="180"/>
+      </w:pPr>
+    </w:lvl>
+    <w:lvl w:ilvl="3" w:tplc="0416000F" w:tentative="1">
+      <w:start w:val="1"/>
+      <w:numFmt w:val="decimal"/>
+      <w:lvlText w:val="%4."/>
+      <w:lvlJc w:val="left"/>
+      <w:pPr>
+        <w:ind w:left="2925" w:hanging="360"/>
+      </w:pPr>
+    </w:lvl>
+    <w:lvl w:ilvl="4" w:tplc="04160019" w:tentative="1">
+      <w:start w:val="1"/>
+      <w:numFmt w:val="lowerLetter"/>
+      <w:lvlText w:val="%5."/>
+      <w:lvlJc w:val="left"/>
+      <w:pPr>
+        <w:ind w:left="3645" w:hanging="360"/>
+      </w:pPr>
+    </w:lvl>
+    <w:lvl w:ilvl="5" w:tplc="0416001B" w:tentative="1">
+      <w:start w:val="1"/>
+      <w:numFmt w:val="lowerRoman"/>
+      <w:lvlText w:val="%6."/>
+      <w:lvlJc w:val="right"/>
+      <w:pPr>
+        <w:ind w:left="4365" w:hanging="180"/>
+      </w:pPr>
+    </w:lvl>
+    <w:lvl w:ilvl="6" w:tplc="0416000F" w:tentative="1">
+      <w:start w:val="1"/>
+      <w:numFmt w:val="decimal"/>
+      <w:lvlText w:val="%7."/>
+      <w:lvlJc w:val="left"/>
+      <w:pPr>
+        <w:ind w:left="5085" w:hanging="360"/>
+      </w:pPr>
+    </w:lvl>
+    <w:lvl w:ilvl="7" w:tplc="04160019" w:tentative="1">
+      <w:start w:val="1"/>
+      <w:numFmt w:val="lowerLetter"/>
+      <w:lvlText w:val="%8."/>
+      <w:lvlJc w:val="left"/>
+      <w:pPr>
+        <w:ind w:left="5805" w:hanging="360"/>
+      </w:pPr>
+    </w:lvl>
+    <w:lvl w:ilvl="8" w:tplc="0416001B" w:tentative="1">
+      <w:start w:val="1"/>
+      <w:numFmt w:val="lowerRoman"/>
+      <w:lvlText w:val="%9."/>
+      <w:lvlJc w:val="right"/>
+      <w:pPr>
+        <w:ind w:left="6525" w:hanging="180"/>
+      </w:pPr>
+    </w:lvl>
+  </w:abstractNum>
+  <w:abstractNum w:abstractNumId="1" w15:restartNumberingAfterBreak="0">
     <w:nsid w:val="54B20019"/>
     <w:multiLevelType w:val="hybridMultilevel"/>
     <w:tmpl w:val="C0749AB6"/>
@@ -1638,7 +1826,7 @@
       </w:rPr>
     </w:lvl>
   </w:abstractNum>
-  <w:abstractNum w:abstractNumId="1" w15:restartNumberingAfterBreak="0">
+  <w:abstractNum w:abstractNumId="2" w15:restartNumberingAfterBreak="0">
     <w:nsid w:val="6B3D44AE"/>
     <w:multiLevelType w:val="hybridMultilevel"/>
     <w:tmpl w:val="0BB20AD8"/>
@@ -1752,9 +1940,12 @@
     </w:lvl>
   </w:abstractNum>
   <w:num w:numId="1" w16cid:durableId="173302743">
+    <w:abstractNumId w:val="2"/>
+  </w:num>
+  <w:num w:numId="2" w16cid:durableId="1120609000">
     <w:abstractNumId w:val="1"/>
   </w:num>
-  <w:num w:numId="2" w16cid:durableId="1120609000">
+  <w:num w:numId="3" w16cid:durableId="1682046978">
     <w:abstractNumId w:val="0"/>
   </w:num>
 </w:numbering>

</xml_diff>